<commit_message>
continued <<why a PWA>>
</commit_message>
<xml_diff>
--- a/content/Literatuurstudie.docx
+++ b/content/Literatuurstudie.docx
@@ -60,21 +60,7 @@
             <w:rStyle w:val="Hyperlink"/>
             <w:lang w:val="nl-BE"/>
           </w:rPr>
-          <w:t>Literatuurstudie_watIsEenPW</w:t>
-        </w:r>
-        <w:r>
-          <w:rPr>
-            <w:rStyle w:val="Hyperlink"/>
-            <w:lang w:val="nl-BE"/>
-          </w:rPr>
-          <w:t>A</w:t>
-        </w:r>
-        <w:r>
-          <w:rPr>
-            <w:rStyle w:val="Hyperlink"/>
-            <w:lang w:val="nl-BE"/>
-          </w:rPr>
-          <w:t>.docx</w:t>
+          <w:t>Literatuurstudie_watIsEenPWA.docx</w:t>
         </w:r>
       </w:hyperlink>
     </w:p>
@@ -95,10 +81,7 @@
     <w:p>
       <w:pPr>
         <w:rPr>
-          <w:rFonts w:asciiTheme="majorHAnsi" w:eastAsiaTheme="majorEastAsia" w:hAnsiTheme="majorHAnsi" w:cstheme="majorBidi"/>
-          <w:color w:val="2F5496" w:themeColor="accent1" w:themeShade="BF"/>
-          <w:sz w:val="32"/>
-          <w:szCs w:val="32"/>
+          <w:rStyle w:val="Hyperlink"/>
           <w:lang w:val="nl-BE"/>
         </w:rPr>
       </w:pPr>
@@ -114,21 +97,7 @@
             <w:rStyle w:val="Hyperlink"/>
             <w:lang w:val="nl-BE"/>
           </w:rPr>
-          <w:t>Literatuurstudie_waaromEe</w:t>
-        </w:r>
-        <w:r>
-          <w:rPr>
-            <w:rStyle w:val="Hyperlink"/>
-            <w:lang w:val="nl-BE"/>
-          </w:rPr>
-          <w:t>n</w:t>
-        </w:r>
-        <w:r>
-          <w:rPr>
-            <w:rStyle w:val="Hyperlink"/>
-            <w:lang w:val="nl-BE"/>
-          </w:rPr>
-          <w:t>PWA.docx</w:t>
+          <w:t>Literatuurstudie_waaromEenPWA.docx</w:t>
         </w:r>
       </w:hyperlink>
     </w:p>
@@ -143,7 +112,7 @@
         <w:rPr>
           <w:lang w:val="nl-BE"/>
         </w:rPr>
-        <w:t>Beperkingen van een PWA</w:t>
+        <w:t>Besturingssystemen en PWA’s</w:t>
       </w:r>
     </w:p>
     <w:p>
@@ -152,60 +121,11 @@
           <w:lang w:val="nl-BE"/>
         </w:rPr>
       </w:pPr>
-    </w:p>
-    <w:p>
-      <w:pPr>
-        <w:pStyle w:val="Lijstalinea"/>
-        <w:numPr>
-          <w:ilvl w:val="0"/>
-          <w:numId w:val="2"/>
-        </w:numPr>
-        <w:rPr>
-          <w:lang w:val="nl-BE"/>
-        </w:rPr>
-      </w:pPr>
       <w:r>
         <w:rPr>
           <w:lang w:val="nl-BE"/>
         </w:rPr>
-        <w:t xml:space="preserve">Communicatie tussen </w:t>
-      </w:r>
-      <w:r>
-        <w:rPr>
-          <w:lang w:val="nl-BE"/>
-        </w:rPr>
-        <w:t>applicaties</w:t>
-      </w:r>
-    </w:p>
-    <w:p>
-      <w:pPr>
-        <w:pStyle w:val="Lijstalinea"/>
-        <w:numPr>
-          <w:ilvl w:val="0"/>
-          <w:numId w:val="2"/>
-        </w:numPr>
-        <w:rPr>
-          <w:lang w:val="nl-BE"/>
-        </w:rPr>
-      </w:pPr>
-      <w:r>
-        <w:rPr>
-          <w:lang w:val="nl-BE"/>
-        </w:rPr>
-        <w:t>Native hardware toegang</w:t>
-      </w:r>
-    </w:p>
-    <w:p>
-      <w:pPr>
-        <w:rPr>
-          <w:lang w:val="nl-BE"/>
-        </w:rPr>
-      </w:pPr>
-      <w:r>
-        <w:rPr>
-          <w:lang w:val="nl-BE"/>
-        </w:rPr>
-        <w:t>(</w:t>
+        <w:t xml:space="preserve">Document: </w:t>
       </w:r>
       <w:hyperlink r:id="rId11" w:history="1">
         <w:r>
@@ -213,154 +133,51 @@
             <w:rStyle w:val="Hyperlink"/>
             <w:lang w:val="nl-BE"/>
           </w:rPr>
-          <w:t>https://is.muni.cz/th/433364/fi_b/bachelor-thesis-pavel-brousek-pwa.pdf</w:t>
+          <w:t>Literatuurstudie_f</w:t>
+        </w:r>
+        <w:r>
+          <w:rPr>
+            <w:rStyle w:val="Hyperlink"/>
+            <w:lang w:val="nl-BE"/>
+          </w:rPr>
+          <w:t>u</w:t>
+        </w:r>
+        <w:r>
+          <w:rPr>
+            <w:rStyle w:val="Hyperlink"/>
+            <w:lang w:val="nl-BE"/>
+          </w:rPr>
+          <w:t>nctiesVoorHetWeb.docx</w:t>
         </w:r>
       </w:hyperlink>
+      <w:bookmarkStart w:id="1" w:name="_GoBack"/>
+      <w:bookmarkEnd w:id="1"/>
+    </w:p>
+    <w:p>
+      <w:pPr>
+        <w:pStyle w:val="Kop1"/>
+        <w:rPr>
+          <w:lang w:val="nl-BE"/>
+        </w:rPr>
+      </w:pPr>
       <w:r>
         <w:rPr>
           <w:lang w:val="nl-BE"/>
         </w:rPr>
-        <w:t xml:space="preserve">) </w:t>
+        <w:t>Beperkingen van een PWA</w:t>
       </w:r>
-      <w:proofErr w:type="spellStart"/>
+    </w:p>
+    <w:p>
+      <w:pPr>
+        <w:rPr>
+          <w:lang w:val="nl-BE"/>
+        </w:rPr>
+      </w:pPr>
       <w:r>
         <w:rPr>
           <w:lang w:val="nl-BE"/>
         </w:rPr>
-        <w:t>blz</w:t>
-      </w:r>
-      <w:proofErr w:type="spellEnd"/>
-      <w:r>
-        <w:rPr>
-          <w:lang w:val="nl-BE"/>
-        </w:rPr>
-        <w:t xml:space="preserve"> 24</w:t>
-      </w:r>
-    </w:p>
-    <w:p>
-      <w:proofErr w:type="spellStart"/>
-      <w:r>
-        <w:t>Zie</w:t>
-      </w:r>
-      <w:proofErr w:type="spellEnd"/>
-      <w:r>
-        <w:t xml:space="preserve"> </w:t>
-      </w:r>
-      <w:proofErr w:type="spellStart"/>
-      <w:r>
-        <w:t>tandel</w:t>
-      </w:r>
-      <w:proofErr w:type="spellEnd"/>
-      <w:r>
-        <w:t xml:space="preserve"> &amp; </w:t>
-      </w:r>
-      <w:proofErr w:type="spellStart"/>
-      <w:r>
-        <w:t>jamader</w:t>
-      </w:r>
-      <w:proofErr w:type="spellEnd"/>
-    </w:p>
-    <w:p/>
-    <w:p>
-      <w:r>
-        <w:t xml:space="preserve">Native features such as </w:t>
-      </w:r>
-    </w:p>
-    <w:p>
-      <w:pPr>
-        <w:pStyle w:val="Lijstalinea"/>
-        <w:numPr>
-          <w:ilvl w:val="0"/>
-          <w:numId w:val="2"/>
-        </w:numPr>
-        <w:rPr>
-          <w:lang w:val="nl-BE"/>
-        </w:rPr>
-      </w:pPr>
-      <w:proofErr w:type="spellStart"/>
-      <w:r>
-        <w:rPr>
-          <w:lang w:val="nl-BE"/>
-        </w:rPr>
-        <w:t>Fingerprint</w:t>
-      </w:r>
-      <w:proofErr w:type="spellEnd"/>
-    </w:p>
-    <w:p>
-      <w:pPr>
-        <w:pStyle w:val="Lijstalinea"/>
-        <w:numPr>
-          <w:ilvl w:val="0"/>
-          <w:numId w:val="2"/>
-        </w:numPr>
-        <w:rPr>
-          <w:lang w:val="nl-BE"/>
-        </w:rPr>
-      </w:pPr>
-      <w:r>
-        <w:rPr>
-          <w:lang w:val="nl-BE"/>
-        </w:rPr>
-        <w:t>NFC</w:t>
-      </w:r>
-    </w:p>
-    <w:p>
-      <w:pPr>
-        <w:pStyle w:val="Lijstalinea"/>
-        <w:numPr>
-          <w:ilvl w:val="0"/>
-          <w:numId w:val="2"/>
-        </w:numPr>
-        <w:rPr>
-          <w:lang w:val="nl-BE"/>
-        </w:rPr>
-      </w:pPr>
-      <w:proofErr w:type="spellStart"/>
-      <w:r>
-        <w:rPr>
-          <w:lang w:val="nl-BE"/>
-        </w:rPr>
-        <w:t>Bleutooth</w:t>
-      </w:r>
-      <w:proofErr w:type="spellEnd"/>
-    </w:p>
-    <w:p>
-      <w:pPr>
-        <w:pStyle w:val="Lijstalinea"/>
-        <w:numPr>
-          <w:ilvl w:val="0"/>
-          <w:numId w:val="2"/>
-        </w:numPr>
-        <w:rPr>
-          <w:lang w:val="nl-BE"/>
-        </w:rPr>
-      </w:pPr>
-      <w:proofErr w:type="spellStart"/>
-      <w:r>
-        <w:rPr>
-          <w:lang w:val="nl-BE"/>
-        </w:rPr>
-        <w:t>Inter</w:t>
-      </w:r>
-      <w:proofErr w:type="spellEnd"/>
-      <w:r>
-        <w:rPr>
-          <w:lang w:val="nl-BE"/>
-        </w:rPr>
-        <w:t>-app communicatie</w:t>
-      </w:r>
-    </w:p>
-    <w:p>
-      <w:pPr>
-        <w:rPr>
-          <w:lang w:val="nl-BE"/>
-        </w:rPr>
-      </w:pPr>
-      <w:r>
-        <w:rPr>
-          <w:lang w:val="nl-BE"/>
-        </w:rPr>
-        <w:t>(</w:t>
+        <w:t xml:space="preserve">Document: </w:t>
       </w:r>
       <w:hyperlink r:id="rId12" w:history="1">
         <w:r>
@@ -368,15 +185,9 @@
             <w:rStyle w:val="Hyperlink"/>
             <w:lang w:val="nl-BE"/>
           </w:rPr>
-          <w:t>https://www.altexsoft.com/blog/engineering/progressive-web-apps/</w:t>
+          <w:t>Literatuurstudie_beperkingenVanEenPwa.docx</w:t>
         </w:r>
       </w:hyperlink>
-      <w:r>
-        <w:rPr>
-          <w:lang w:val="nl-BE"/>
-        </w:rPr>
-        <w:t>)</w:t>
-      </w:r>
     </w:p>
     <w:p>
       <w:pPr>
@@ -398,13 +209,19 @@
           <w:lang w:val="nl-BE"/>
         </w:rPr>
       </w:pPr>
-      <w:hyperlink r:id="rId13" w:anchor="Why_should_you_publish_your_Progressive_Web_App_to_major_App_Stores" w:history="1">
+      <w:r>
+        <w:rPr>
+          <w:lang w:val="nl-BE"/>
+        </w:rPr>
+        <w:t xml:space="preserve">Document: </w:t>
+      </w:r>
+      <w:hyperlink r:id="rId13" w:history="1">
         <w:r>
           <w:rPr>
             <w:rStyle w:val="Hyperlink"/>
             <w:lang w:val="nl-BE"/>
           </w:rPr>
-          <w:t>https://www.simicart.com/blog/pwa-app-stores/#Why_should_you_publish_your_Progressive_Web_App_to_major_App_Stores</w:t>
+          <w:t>Literatuurstudie_PWAInAppStore.docx</w:t>
         </w:r>
       </w:hyperlink>
     </w:p>
@@ -419,7 +236,7 @@
         <w:rPr>
           <w:lang w:val="nl-BE"/>
         </w:rPr>
-        <w:t>Besturingssystemen en PWA’s</w:t>
+        <w:t>Alternatieven voor PWA’s</w:t>
       </w:r>
     </w:p>
     <w:p>
@@ -440,21 +257,7 @@
             <w:rStyle w:val="Hyperlink"/>
             <w:lang w:val="nl-BE"/>
           </w:rPr>
-          <w:t>Literatuurstudie_functiesVoorHet</w:t>
-        </w:r>
-        <w:r>
-          <w:rPr>
-            <w:rStyle w:val="Hyperlink"/>
-            <w:lang w:val="nl-BE"/>
-          </w:rPr>
-          <w:t>W</w:t>
-        </w:r>
-        <w:r>
-          <w:rPr>
-            <w:rStyle w:val="Hyperlink"/>
-            <w:lang w:val="nl-BE"/>
-          </w:rPr>
-          <w:t>eb.docx</w:t>
+          <w:t>Literatuurstudie_alternatievenPWA.docx</w:t>
         </w:r>
       </w:hyperlink>
     </w:p>
@@ -469,56 +272,6 @@
         <w:rPr>
           <w:lang w:val="nl-BE"/>
         </w:rPr>
-        <w:t>Alternatieven voor PWA’s</w:t>
-      </w:r>
-    </w:p>
-    <w:p>
-      <w:pPr>
-        <w:rPr>
-          <w:lang w:val="nl-BE"/>
-        </w:rPr>
-      </w:pPr>
-      <w:r>
-        <w:rPr>
-          <w:lang w:val="nl-BE"/>
-        </w:rPr>
-        <w:t xml:space="preserve">Document: </w:t>
-      </w:r>
-      <w:hyperlink r:id="rId15" w:history="1">
-        <w:r>
-          <w:rPr>
-            <w:rStyle w:val="Hyperlink"/>
-            <w:lang w:val="nl-BE"/>
-          </w:rPr>
-          <w:t>Litera</w:t>
-        </w:r>
-        <w:r>
-          <w:rPr>
-            <w:rStyle w:val="Hyperlink"/>
-            <w:lang w:val="nl-BE"/>
-          </w:rPr>
-          <w:t>t</w:t>
-        </w:r>
-        <w:r>
-          <w:rPr>
-            <w:rStyle w:val="Hyperlink"/>
-            <w:lang w:val="nl-BE"/>
-          </w:rPr>
-          <w:t>uurstudie_alternatievenPWA.docx</w:t>
-        </w:r>
-      </w:hyperlink>
-    </w:p>
-    <w:p>
-      <w:pPr>
-        <w:pStyle w:val="Kop1"/>
-        <w:rPr>
-          <w:lang w:val="nl-BE"/>
-        </w:rPr>
-      </w:pPr>
-      <w:r>
-        <w:rPr>
-          <w:lang w:val="nl-BE"/>
-        </w:rPr>
         <w:t>Ontsluiten van een PWA?</w:t>
       </w:r>
     </w:p>
@@ -542,8 +295,6 @@
           <w:lang w:val="nl-BE"/>
         </w:rPr>
       </w:pPr>
-      <w:bookmarkStart w:id="1" w:name="_GoBack"/>
-      <w:bookmarkEnd w:id="1"/>
     </w:p>
     <w:sectPr>
       <w:pgSz w:w="12240" w:h="15840"/>
@@ -1803,7 +1554,7 @@
 </file>
 
 <file path=customXml/itemProps1.xml><?xml version="1.0" encoding="utf-8"?>
-<ds:datastoreItem xmlns:ds="http://schemas.openxmlformats.org/officeDocument/2006/customXml" ds:itemID="{7262AF9E-9ACE-4D02-9AAB-68BB8257672E}">
+<ds:datastoreItem xmlns:ds="http://schemas.openxmlformats.org/officeDocument/2006/customXml" ds:itemID="{62B2E0A1-BA8F-4ABC-AB54-4DD39794A19E}">
   <ds:schemaRefs>
     <ds:schemaRef ds:uri="http://schemas.openxmlformats.org/officeDocument/2006/bibliography"/>
   </ds:schemaRefs>

</xml_diff>

<commit_message>
added info about offline support
</commit_message>
<xml_diff>
--- a/content/Literatuurstudie.docx
+++ b/content/Literatuurstudie.docx
@@ -4,7 +4,7 @@
   <w:body>
     <w:p>
       <w:pPr>
-        <w:pStyle w:val="Titel"/>
+        <w:pStyle w:val="Title"/>
         <w:rPr>
           <w:lang w:val="nl-BE"/>
         </w:rPr>
@@ -19,7 +19,7 @@
       <w:commentRangeEnd w:id="0"/>
       <w:r>
         <w:rPr>
-          <w:rStyle w:val="Verwijzingopmerking"/>
+          <w:rStyle w:val="CommentReference"/>
           <w:rFonts w:asciiTheme="minorHAnsi" w:eastAsiaTheme="minorHAnsi" w:hAnsiTheme="minorHAnsi" w:cstheme="minorBidi"/>
           <w:spacing w:val="0"/>
           <w:kern w:val="0"/>
@@ -30,7 +30,7 @@
     </w:p>
     <w:p>
       <w:pPr>
-        <w:pStyle w:val="Kop1"/>
+        <w:pStyle w:val="Heading1"/>
         <w:rPr>
           <w:lang w:val="nl-BE"/>
         </w:rPr>
@@ -66,7 +66,7 @@
     </w:p>
     <w:p>
       <w:pPr>
-        <w:pStyle w:val="Kop1"/>
+        <w:pStyle w:val="Heading1"/>
         <w:rPr>
           <w:lang w:val="nl-BE"/>
         </w:rPr>
@@ -103,7 +103,7 @@
     </w:p>
     <w:p>
       <w:pPr>
-        <w:pStyle w:val="Kop1"/>
+        <w:pStyle w:val="Heading1"/>
         <w:rPr>
           <w:lang w:val="nl-BE"/>
         </w:rPr>
@@ -133,29 +133,13 @@
             <w:rStyle w:val="Hyperlink"/>
             <w:lang w:val="nl-BE"/>
           </w:rPr>
-          <w:t>Literatuurstudie_f</w:t>
-        </w:r>
-        <w:r>
-          <w:rPr>
-            <w:rStyle w:val="Hyperlink"/>
-            <w:lang w:val="nl-BE"/>
-          </w:rPr>
-          <w:t>u</w:t>
-        </w:r>
-        <w:r>
-          <w:rPr>
-            <w:rStyle w:val="Hyperlink"/>
-            <w:lang w:val="nl-BE"/>
-          </w:rPr>
-          <w:t>nctiesVoorHetWeb.docx</w:t>
+          <w:t>Literatuurstudie_functiesVoorHetWeb.docx</w:t>
         </w:r>
       </w:hyperlink>
-      <w:bookmarkStart w:id="1" w:name="_GoBack"/>
-      <w:bookmarkEnd w:id="1"/>
-    </w:p>
-    <w:p>
-      <w:pPr>
-        <w:pStyle w:val="Kop1"/>
+    </w:p>
+    <w:p>
+      <w:pPr>
+        <w:pStyle w:val="Heading1"/>
         <w:rPr>
           <w:lang w:val="nl-BE"/>
         </w:rPr>
@@ -191,7 +175,7 @@
     </w:p>
     <w:p>
       <w:pPr>
-        <w:pStyle w:val="Kop1"/>
+        <w:pStyle w:val="Heading1"/>
         <w:rPr>
           <w:lang w:val="nl-BE"/>
         </w:rPr>
@@ -227,7 +211,7 @@
     </w:p>
     <w:p>
       <w:pPr>
-        <w:pStyle w:val="Kop1"/>
+        <w:pStyle w:val="Heading1"/>
         <w:rPr>
           <w:lang w:val="nl-BE"/>
         </w:rPr>
@@ -263,7 +247,7 @@
     </w:p>
     <w:p>
       <w:pPr>
-        <w:pStyle w:val="Kop1"/>
+        <w:pStyle w:val="Heading1"/>
         <w:rPr>
           <w:lang w:val="nl-BE"/>
         </w:rPr>
@@ -274,6 +258,55 @@
         </w:rPr>
         <w:t>Ontsluiten van een PWA?</w:t>
       </w:r>
+    </w:p>
+    <w:p>
+      <w:pPr>
+        <w:rPr>
+          <w:lang w:val="nl-BE"/>
+        </w:rPr>
+      </w:pPr>
+    </w:p>
+    <w:p>
+      <w:pPr>
+        <w:pStyle w:val="Heading1"/>
+        <w:rPr>
+          <w:lang w:val="nl-BE"/>
+        </w:rPr>
+      </w:pPr>
+      <w:r>
+        <w:rPr>
+          <w:lang w:val="nl-BE"/>
+        </w:rPr>
+        <w:t>Tools voor het ontwikkelen van PWA</w:t>
+      </w:r>
+    </w:p>
+    <w:p>
+      <w:pPr>
+        <w:rPr>
+          <w:lang w:val="nl-BE"/>
+        </w:rPr>
+      </w:pPr>
+      <w:r>
+        <w:rPr>
+          <w:lang w:val="nl-BE"/>
+        </w:rPr>
+        <w:t>Lighthouse</w:t>
+      </w:r>
+    </w:p>
+    <w:p>
+      <w:pPr>
+        <w:rPr>
+          <w:lang w:val="nl-BE"/>
+        </w:rPr>
+      </w:pPr>
+      <w:r>
+        <w:rPr>
+          <w:lang w:val="nl-BE"/>
+        </w:rPr>
+        <w:t>workbox</w:t>
+      </w:r>
+      <w:bookmarkStart w:id="1" w:name="_GoBack"/>
+      <w:bookmarkEnd w:id="1"/>
     </w:p>
     <w:p>
       <w:pPr>
@@ -311,11 +344,11 @@
   <w:comment w:id="0" w:author="Tijs Martens" w:date="2020-02-12T11:04:00Z" w:initials="TM">
     <w:p>
       <w:pPr>
-        <w:pStyle w:val="Tekstopmerking"/>
-      </w:pPr>
-      <w:r>
-        <w:rPr>
-          <w:rStyle w:val="Verwijzingopmerking"/>
+        <w:pStyle w:val="CommentText"/>
+      </w:pPr>
+      <w:r>
+        <w:rPr>
+          <w:rStyle w:val="CommentReference"/>
         </w:rPr>
         <w:annotationRef/>
       </w:r>
@@ -574,7 +607,7 @@
       </w:pPr>
     </w:pPrDefault>
   </w:docDefaults>
-  <w:latentStyles w:defLockedState="0" w:defUIPriority="99" w:defSemiHidden="0" w:defUnhideWhenUsed="0" w:defQFormat="0" w:count="377">
+  <w:latentStyles w:defLockedState="0" w:defUIPriority="99" w:defSemiHidden="0" w:defUnhideWhenUsed="0" w:defQFormat="0" w:count="376">
     <w:lsdException w:name="Normal" w:uiPriority="0" w:qFormat="1"/>
     <w:lsdException w:name="heading 1" w:uiPriority="9" w:qFormat="1"/>
     <w:lsdException w:name="heading 2" w:semiHidden="1" w:uiPriority="9" w:unhideWhenUsed="1" w:qFormat="1"/>
@@ -951,18 +984,17 @@
     <w:lsdException w:name="Hashtag" w:semiHidden="1" w:unhideWhenUsed="1"/>
     <w:lsdException w:name="Unresolved Mention" w:semiHidden="1" w:unhideWhenUsed="1"/>
     <w:lsdException w:name="Smart Link" w:semiHidden="1" w:unhideWhenUsed="1"/>
-    <w:lsdException w:name="Smart Link Error" w:semiHidden="1" w:unhideWhenUsed="1"/>
   </w:latentStyles>
-  <w:style w:type="paragraph" w:default="1" w:styleId="Standaard">
+  <w:style w:type="paragraph" w:default="1" w:styleId="Normal">
     <w:name w:val="Normal"/>
     <w:qFormat/>
     <w:rsid w:val="00850328"/>
   </w:style>
-  <w:style w:type="paragraph" w:styleId="Kop1">
+  <w:style w:type="paragraph" w:styleId="Heading1">
     <w:name w:val="heading 1"/>
-    <w:basedOn w:val="Standaard"/>
-    <w:next w:val="Standaard"/>
-    <w:link w:val="Kop1Char"/>
+    <w:basedOn w:val="Normal"/>
+    <w:next w:val="Normal"/>
+    <w:link w:val="Heading1Char"/>
     <w:uiPriority w:val="9"/>
     <w:qFormat/>
     <w:rsid w:val="00090C7D"/>
@@ -979,11 +1011,11 @@
       <w:szCs w:val="32"/>
     </w:rPr>
   </w:style>
-  <w:style w:type="paragraph" w:styleId="Kop2">
+  <w:style w:type="paragraph" w:styleId="Heading2">
     <w:name w:val="heading 2"/>
-    <w:basedOn w:val="Standaard"/>
-    <w:next w:val="Standaard"/>
-    <w:link w:val="Kop2Char"/>
+    <w:basedOn w:val="Normal"/>
+    <w:next w:val="Normal"/>
+    <w:link w:val="Heading2Char"/>
     <w:uiPriority w:val="9"/>
     <w:unhideWhenUsed/>
     <w:qFormat/>
@@ -1001,13 +1033,13 @@
       <w:szCs w:val="26"/>
     </w:rPr>
   </w:style>
-  <w:style w:type="character" w:default="1" w:styleId="Standaardalinea-lettertype">
+  <w:style w:type="character" w:default="1" w:styleId="DefaultParagraphFont">
     <w:name w:val="Default Paragraph Font"/>
     <w:uiPriority w:val="1"/>
     <w:semiHidden/>
     <w:unhideWhenUsed/>
   </w:style>
-  <w:style w:type="table" w:default="1" w:styleId="Standaardtabel">
+  <w:style w:type="table" w:default="1" w:styleId="TableNormal">
     <w:name w:val="Normal Table"/>
     <w:uiPriority w:val="99"/>
     <w:semiHidden/>
@@ -1022,17 +1054,17 @@
       </w:tblCellMar>
     </w:tblPr>
   </w:style>
-  <w:style w:type="numbering" w:default="1" w:styleId="Geenlijst">
+  <w:style w:type="numbering" w:default="1" w:styleId="NoList">
     <w:name w:val="No List"/>
     <w:uiPriority w:val="99"/>
     <w:semiHidden/>
     <w:unhideWhenUsed/>
   </w:style>
-  <w:style w:type="paragraph" w:styleId="Titel">
+  <w:style w:type="paragraph" w:styleId="Title">
     <w:name w:val="Title"/>
-    <w:basedOn w:val="Standaard"/>
-    <w:next w:val="Standaard"/>
-    <w:link w:val="TitelChar"/>
+    <w:basedOn w:val="Normal"/>
+    <w:next w:val="Normal"/>
+    <w:link w:val="TitleChar"/>
     <w:uiPriority w:val="10"/>
     <w:qFormat/>
     <w:rsid w:val="00090C7D"/>
@@ -1048,10 +1080,10 @@
       <w:szCs w:val="56"/>
     </w:rPr>
   </w:style>
-  <w:style w:type="character" w:customStyle="1" w:styleId="TitelChar">
-    <w:name w:val="Titel Char"/>
-    <w:basedOn w:val="Standaardalinea-lettertype"/>
-    <w:link w:val="Titel"/>
+  <w:style w:type="character" w:customStyle="1" w:styleId="TitleChar">
+    <w:name w:val="Title Char"/>
+    <w:basedOn w:val="DefaultParagraphFont"/>
+    <w:link w:val="Title"/>
     <w:uiPriority w:val="10"/>
     <w:rsid w:val="00090C7D"/>
     <w:rPr>
@@ -1062,10 +1094,10 @@
       <w:szCs w:val="56"/>
     </w:rPr>
   </w:style>
-  <w:style w:type="character" w:customStyle="1" w:styleId="Kop1Char">
-    <w:name w:val="Kop 1 Char"/>
-    <w:basedOn w:val="Standaardalinea-lettertype"/>
-    <w:link w:val="Kop1"/>
+  <w:style w:type="character" w:customStyle="1" w:styleId="Heading1Char">
+    <w:name w:val="Heading 1 Char"/>
+    <w:basedOn w:val="DefaultParagraphFont"/>
+    <w:link w:val="Heading1"/>
     <w:uiPriority w:val="9"/>
     <w:rsid w:val="00090C7D"/>
     <w:rPr>
@@ -1075,9 +1107,9 @@
       <w:szCs w:val="32"/>
     </w:rPr>
   </w:style>
-  <w:style w:type="paragraph" w:styleId="Lijstalinea">
+  <w:style w:type="paragraph" w:styleId="ListParagraph">
     <w:name w:val="List Paragraph"/>
-    <w:basedOn w:val="Standaard"/>
+    <w:basedOn w:val="Normal"/>
     <w:uiPriority w:val="34"/>
     <w:qFormat/>
     <w:rsid w:val="00505440"/>
@@ -1086,9 +1118,9 @@
       <w:contextualSpacing/>
     </w:pPr>
   </w:style>
-  <w:style w:type="character" w:styleId="Verwijzingopmerking">
+  <w:style w:type="character" w:styleId="CommentReference">
     <w:name w:val="annotation reference"/>
-    <w:basedOn w:val="Standaardalinea-lettertype"/>
+    <w:basedOn w:val="DefaultParagraphFont"/>
     <w:uiPriority w:val="99"/>
     <w:semiHidden/>
     <w:unhideWhenUsed/>
@@ -1098,10 +1130,10 @@
       <w:szCs w:val="16"/>
     </w:rPr>
   </w:style>
-  <w:style w:type="paragraph" w:styleId="Tekstopmerking">
+  <w:style w:type="paragraph" w:styleId="CommentText">
     <w:name w:val="annotation text"/>
-    <w:basedOn w:val="Standaard"/>
-    <w:link w:val="TekstopmerkingChar"/>
+    <w:basedOn w:val="Normal"/>
+    <w:link w:val="CommentTextChar"/>
     <w:uiPriority w:val="99"/>
     <w:semiHidden/>
     <w:unhideWhenUsed/>
@@ -1114,10 +1146,10 @@
       <w:szCs w:val="20"/>
     </w:rPr>
   </w:style>
-  <w:style w:type="character" w:customStyle="1" w:styleId="TekstopmerkingChar">
-    <w:name w:val="Tekst opmerking Char"/>
-    <w:basedOn w:val="Standaardalinea-lettertype"/>
-    <w:link w:val="Tekstopmerking"/>
+  <w:style w:type="character" w:customStyle="1" w:styleId="CommentTextChar">
+    <w:name w:val="Comment Text Char"/>
+    <w:basedOn w:val="DefaultParagraphFont"/>
+    <w:link w:val="CommentText"/>
     <w:uiPriority w:val="99"/>
     <w:semiHidden/>
     <w:rsid w:val="00505440"/>
@@ -1126,11 +1158,11 @@
       <w:szCs w:val="20"/>
     </w:rPr>
   </w:style>
-  <w:style w:type="paragraph" w:styleId="Onderwerpvanopmerking">
+  <w:style w:type="paragraph" w:styleId="CommentSubject">
     <w:name w:val="annotation subject"/>
-    <w:basedOn w:val="Tekstopmerking"/>
-    <w:next w:val="Tekstopmerking"/>
-    <w:link w:val="OnderwerpvanopmerkingChar"/>
+    <w:basedOn w:val="CommentText"/>
+    <w:next w:val="CommentText"/>
+    <w:link w:val="CommentSubjectChar"/>
     <w:uiPriority w:val="99"/>
     <w:semiHidden/>
     <w:unhideWhenUsed/>
@@ -1140,10 +1172,10 @@
       <w:bCs/>
     </w:rPr>
   </w:style>
-  <w:style w:type="character" w:customStyle="1" w:styleId="OnderwerpvanopmerkingChar">
-    <w:name w:val="Onderwerp van opmerking Char"/>
-    <w:basedOn w:val="TekstopmerkingChar"/>
-    <w:link w:val="Onderwerpvanopmerking"/>
+  <w:style w:type="character" w:customStyle="1" w:styleId="CommentSubjectChar">
+    <w:name w:val="Comment Subject Char"/>
+    <w:basedOn w:val="CommentTextChar"/>
+    <w:link w:val="CommentSubject"/>
     <w:uiPriority w:val="99"/>
     <w:semiHidden/>
     <w:rsid w:val="00505440"/>
@@ -1154,10 +1186,10 @@
       <w:szCs w:val="20"/>
     </w:rPr>
   </w:style>
-  <w:style w:type="paragraph" w:styleId="Ballontekst">
+  <w:style w:type="paragraph" w:styleId="BalloonText">
     <w:name w:val="Balloon Text"/>
-    <w:basedOn w:val="Standaard"/>
-    <w:link w:val="BallontekstChar"/>
+    <w:basedOn w:val="Normal"/>
+    <w:link w:val="BalloonTextChar"/>
     <w:uiPriority w:val="99"/>
     <w:semiHidden/>
     <w:unhideWhenUsed/>
@@ -1171,10 +1203,10 @@
       <w:szCs w:val="18"/>
     </w:rPr>
   </w:style>
-  <w:style w:type="character" w:customStyle="1" w:styleId="BallontekstChar">
-    <w:name w:val="Ballontekst Char"/>
-    <w:basedOn w:val="Standaardalinea-lettertype"/>
-    <w:link w:val="Ballontekst"/>
+  <w:style w:type="character" w:customStyle="1" w:styleId="BalloonTextChar">
+    <w:name w:val="Balloon Text Char"/>
+    <w:basedOn w:val="DefaultParagraphFont"/>
+    <w:link w:val="BalloonText"/>
     <w:uiPriority w:val="99"/>
     <w:semiHidden/>
     <w:rsid w:val="00505440"/>
@@ -1186,7 +1218,7 @@
   </w:style>
   <w:style w:type="character" w:styleId="Hyperlink">
     <w:name w:val="Hyperlink"/>
-    <w:basedOn w:val="Standaardalinea-lettertype"/>
+    <w:basedOn w:val="DefaultParagraphFont"/>
     <w:uiPriority w:val="99"/>
     <w:unhideWhenUsed/>
     <w:rsid w:val="002C3336"/>
@@ -1195,9 +1227,9 @@
       <w:u w:val="single"/>
     </w:rPr>
   </w:style>
-  <w:style w:type="character" w:styleId="Onopgelostemelding">
+  <w:style w:type="character" w:styleId="UnresolvedMention">
     <w:name w:val="Unresolved Mention"/>
-    <w:basedOn w:val="Standaardalinea-lettertype"/>
+    <w:basedOn w:val="DefaultParagraphFont"/>
     <w:uiPriority w:val="99"/>
     <w:semiHidden/>
     <w:unhideWhenUsed/>
@@ -1207,9 +1239,9 @@
       <w:shd w:val="clear" w:color="auto" w:fill="E1DFDD"/>
     </w:rPr>
   </w:style>
-  <w:style w:type="table" w:styleId="Tabelraster">
+  <w:style w:type="table" w:styleId="TableGrid">
     <w:name w:val="Table Grid"/>
-    <w:basedOn w:val="Standaardtabel"/>
+    <w:basedOn w:val="TableNormal"/>
     <w:uiPriority w:val="39"/>
     <w:rsid w:val="00A25E80"/>
     <w:pPr>
@@ -1226,10 +1258,10 @@
       </w:tblBorders>
     </w:tblPr>
   </w:style>
-  <w:style w:type="character" w:customStyle="1" w:styleId="Kop2Char">
-    <w:name w:val="Kop 2 Char"/>
-    <w:basedOn w:val="Standaardalinea-lettertype"/>
-    <w:link w:val="Kop2"/>
+  <w:style w:type="character" w:customStyle="1" w:styleId="Heading2Char">
+    <w:name w:val="Heading 2 Char"/>
+    <w:basedOn w:val="DefaultParagraphFont"/>
+    <w:link w:val="Heading2"/>
     <w:uiPriority w:val="9"/>
     <w:rsid w:val="00B5502F"/>
     <w:rPr>
@@ -1239,9 +1271,9 @@
       <w:szCs w:val="26"/>
     </w:rPr>
   </w:style>
-  <w:style w:type="character" w:styleId="GevolgdeHyperlink">
+  <w:style w:type="character" w:styleId="FollowedHyperlink">
     <w:name w:val="FollowedHyperlink"/>
-    <w:basedOn w:val="Standaardalinea-lettertype"/>
+    <w:basedOn w:val="DefaultParagraphFont"/>
     <w:uiPriority w:val="99"/>
     <w:semiHidden/>
     <w:unhideWhenUsed/>
@@ -1554,7 +1586,7 @@
 </file>
 
 <file path=customXml/itemProps1.xml><?xml version="1.0" encoding="utf-8"?>
-<ds:datastoreItem xmlns:ds="http://schemas.openxmlformats.org/officeDocument/2006/customXml" ds:itemID="{62B2E0A1-BA8F-4ABC-AB54-4DD39794A19E}">
+<ds:datastoreItem xmlns:ds="http://schemas.openxmlformats.org/officeDocument/2006/customXml" ds:itemID="{1650B7CA-FFB2-2448-8A17-4F4C8355810C}">
   <ds:schemaRefs>
     <ds:schemaRef ds:uri="http://schemas.openxmlformats.org/officeDocument/2006/bibliography"/>
   </ds:schemaRefs>

</xml_diff>

<commit_message>
Commit before first feedback
added a rough version of the content based on the existing literature
</commit_message>
<xml_diff>
--- a/content/Literatuurstudie.docx
+++ b/content/Literatuurstudie.docx
@@ -4,7 +4,7 @@
   <w:body>
     <w:p>
       <w:pPr>
-        <w:pStyle w:val="Title"/>
+        <w:pStyle w:val="Titel"/>
         <w:rPr>
           <w:lang w:val="nl-BE"/>
         </w:rPr>
@@ -18,21 +18,152 @@
     </w:p>
     <w:p>
       <w:pPr>
-        <w:pStyle w:val="Heading1"/>
-        <w:rPr>
-          <w:lang w:val="nl-BE"/>
-        </w:rPr>
-      </w:pPr>
-      <w:r>
-        <w:rPr>
-          <w:lang w:val="nl-BE"/>
-        </w:rPr>
-        <w:t>Wat is een PWA</w:t>
+        <w:pStyle w:val="Kop1"/>
+        <w:rPr>
+          <w:lang w:val="nl-BE"/>
+        </w:rPr>
+      </w:pPr>
+      <w:r>
+        <w:rPr>
+          <w:lang w:val="nl-BE"/>
+        </w:rPr>
+        <w:t>Onderzoeksvragen:</w:t>
       </w:r>
     </w:p>
     <w:p>
       <w:pPr>
-        <w:rPr>
+        <w:pStyle w:val="Lijstalinea"/>
+        <w:numPr>
+          <w:ilvl w:val="0"/>
+          <w:numId w:val="6"/>
+        </w:numPr>
+      </w:pPr>
+      <w:r>
+        <w:t xml:space="preserve">Welke stappen zijn nodig om een traditionele website om te vormen tot een PWA? </w:t>
+      </w:r>
+      <w:r>
+        <w:br/>
+      </w:r>
+    </w:p>
+    <w:p>
+      <w:pPr>
+        <w:pStyle w:val="Lijstalinea"/>
+        <w:numPr>
+          <w:ilvl w:val="0"/>
+          <w:numId w:val="6"/>
+        </w:numPr>
+        <w:rPr>
+          <w:rFonts w:ascii="Times New Roman" w:hAnsi="Times New Roman"/>
+          <w:sz w:val="24"/>
+          <w:szCs w:val="24"/>
+        </w:rPr>
+      </w:pPr>
+      <w:r>
+        <w:t xml:space="preserve">Wat zijn de beperkingen van een PWA? </w:t>
+      </w:r>
+      <w:r>
+        <w:br/>
+      </w:r>
+    </w:p>
+    <w:p>
+      <w:pPr>
+        <w:pStyle w:val="Lijstalinea"/>
+        <w:numPr>
+          <w:ilvl w:val="0"/>
+          <w:numId w:val="6"/>
+        </w:numPr>
+        <w:rPr>
+          <w:rFonts w:ascii="CMSY10" w:eastAsia="Times New Roman" w:hAnsi="CMSY10" w:cs="Times New Roman"/>
+          <w:lang/>
+        </w:rPr>
+      </w:pPr>
+      <w:r>
+        <w:rPr>
+          <w:rFonts w:eastAsia="Times New Roman" w:cs="Times New Roman"/>
+          <w:lang/>
+        </w:rPr>
+        <w:t xml:space="preserve">Kan een PWA alle functionaliteiten gebruiken die beschikbaar zijn voor native applications? </w:t>
+      </w:r>
+      <w:r>
+        <w:rPr>
+          <w:rFonts w:eastAsia="Times New Roman" w:cs="Times New Roman"/>
+          <w:lang/>
+        </w:rPr>
+        <w:br/>
+      </w:r>
+    </w:p>
+    <w:p>
+      <w:pPr>
+        <w:pStyle w:val="Lijstalinea"/>
+        <w:numPr>
+          <w:ilvl w:val="0"/>
+          <w:numId w:val="6"/>
+        </w:numPr>
+        <w:rPr>
+          <w:rFonts w:ascii="CMSY10" w:eastAsia="Times New Roman" w:hAnsi="CMSY10" w:cs="Times New Roman"/>
+          <w:lang/>
+        </w:rPr>
+      </w:pPr>
+      <w:r>
+        <w:rPr>
+          <w:rFonts w:eastAsia="Times New Roman" w:cs="Times New Roman"/>
+          <w:lang/>
+        </w:rPr>
+        <w:t xml:space="preserve">Hoe staan de verschillende besturingssystemen ten opzichte van PWA’s? </w:t>
+      </w:r>
+      <w:r>
+        <w:rPr>
+          <w:rFonts w:eastAsia="Times New Roman" w:cs="Times New Roman"/>
+          <w:lang/>
+        </w:rPr>
+        <w:br/>
+      </w:r>
+    </w:p>
+    <w:p>
+      <w:pPr>
+        <w:pStyle w:val="Lijstalinea"/>
+        <w:numPr>
+          <w:ilvl w:val="0"/>
+          <w:numId w:val="6"/>
+        </w:numPr>
+        <w:rPr>
+          <w:rFonts w:ascii="CMSY10" w:eastAsia="Times New Roman" w:hAnsi="CMSY10" w:cs="Times New Roman"/>
+          <w:lang/>
+        </w:rPr>
+      </w:pPr>
+      <w:r>
+        <w:rPr>
+          <w:rFonts w:eastAsia="Times New Roman" w:cs="Times New Roman"/>
+          <w:lang/>
+        </w:rPr>
+        <w:t xml:space="preserve">Welke andere technologiee ̈n kunnen er gebruikt wor- den om applicaties te ontwikkelen voor meerdere platformen waarbij er maar e ́e ́n codebase is? </w:t>
+      </w:r>
+    </w:p>
+    <w:p>
+      <w:pPr>
+        <w:rPr>
+          <w:lang w:val="nl-BE"/>
+        </w:rPr>
+      </w:pPr>
+    </w:p>
+    <w:p>
+      <w:pPr>
+        <w:pStyle w:val="Kop1"/>
+        <w:rPr>
+          <w:lang w:val="nl-BE"/>
+        </w:rPr>
+      </w:pPr>
+      <w:r>
+        <w:rPr>
+          <w:lang w:val="nl-BE"/>
+        </w:rPr>
+        <w:t>Wat is een PWA</w:t>
+      </w:r>
+    </w:p>
+    <w:p>
+      <w:pPr>
+        <w:rPr>
+          <w:rStyle w:val="Hyperlink"/>
           <w:lang w:val="nl-BE"/>
         </w:rPr>
       </w:pPr>
@@ -48,180 +179,21 @@
             <w:rStyle w:val="Hyperlink"/>
             <w:lang w:val="nl-BE"/>
           </w:rPr>
-          <w:t>Literatuurstudie_watIsEenPWA.docx</w:t>
-        </w:r>
-      </w:hyperlink>
-    </w:p>
-    <w:p>
-      <w:pPr>
-        <w:pStyle w:val="Heading1"/>
-        <w:rPr>
-          <w:lang w:val="nl-BE"/>
-        </w:rPr>
-      </w:pPr>
-      <w:r>
-        <w:rPr>
-          <w:lang w:val="nl-BE"/>
-        </w:rPr>
-        <w:t>Waarom een PWA</w:t>
-      </w:r>
-    </w:p>
-    <w:p>
-      <w:pPr>
-        <w:rPr>
-          <w:rStyle w:val="Hyperlink"/>
-          <w:lang w:val="nl-BE"/>
-        </w:rPr>
-      </w:pPr>
-      <w:r>
-        <w:rPr>
-          <w:lang w:val="nl-BE"/>
-        </w:rPr>
-        <w:t xml:space="preserve">Document: </w:t>
-      </w:r>
-      <w:hyperlink r:id="rId7" w:history="1">
-        <w:r>
-          <w:rPr>
-            <w:rStyle w:val="Hyperlink"/>
-            <w:lang w:val="nl-BE"/>
-          </w:rPr>
-          <w:t>Literatuurstudie_waaromEenPWA.docx</w:t>
-        </w:r>
-      </w:hyperlink>
-    </w:p>
-    <w:p>
-      <w:pPr>
-        <w:pStyle w:val="Heading1"/>
-        <w:rPr>
-          <w:lang w:val="nl-BE"/>
-        </w:rPr>
-      </w:pPr>
-      <w:r>
-        <w:rPr>
-          <w:lang w:val="nl-BE"/>
-        </w:rPr>
-        <w:t>Besturingssystemen en PWA’s</w:t>
-      </w:r>
-    </w:p>
-    <w:p>
-      <w:pPr>
-        <w:rPr>
-          <w:lang w:val="nl-BE"/>
-        </w:rPr>
-      </w:pPr>
-      <w:r>
-        <w:rPr>
-          <w:lang w:val="nl-BE"/>
-        </w:rPr>
-        <w:t xml:space="preserve">Document: </w:t>
-      </w:r>
-      <w:hyperlink r:id="rId8" w:history="1">
-        <w:r>
-          <w:rPr>
-            <w:rStyle w:val="Hyperlink"/>
-            <w:lang w:val="nl-BE"/>
-          </w:rPr>
-          <w:t>Literatuurstudie_functiesVoorHetWeb.docx</w:t>
-        </w:r>
-      </w:hyperlink>
-    </w:p>
-    <w:p>
-      <w:pPr>
-        <w:pStyle w:val="Heading1"/>
-        <w:rPr>
-          <w:lang w:val="nl-BE"/>
-        </w:rPr>
-      </w:pPr>
-      <w:r>
-        <w:rPr>
-          <w:lang w:val="nl-BE"/>
-        </w:rPr>
-        <w:t>Beperkingen van een PWA</w:t>
-      </w:r>
-    </w:p>
-    <w:p>
-      <w:pPr>
-        <w:rPr>
-          <w:lang w:val="nl-BE"/>
-        </w:rPr>
-      </w:pPr>
-      <w:r>
-        <w:rPr>
-          <w:lang w:val="nl-BE"/>
-        </w:rPr>
-        <w:t xml:space="preserve">Document: </w:t>
-      </w:r>
-      <w:hyperlink r:id="rId9" w:history="1">
-        <w:r>
-          <w:rPr>
-            <w:rStyle w:val="Hyperlink"/>
-            <w:lang w:val="nl-BE"/>
-          </w:rPr>
-          <w:t>Literatuurstudie_beperkingenVanEenPwa.docx</w:t>
-        </w:r>
-      </w:hyperlink>
-    </w:p>
-    <w:p>
-      <w:pPr>
-        <w:pStyle w:val="Heading1"/>
-        <w:rPr>
-          <w:lang w:val="nl-BE"/>
-        </w:rPr>
-      </w:pPr>
-      <w:r>
-        <w:rPr>
-          <w:lang w:val="nl-BE"/>
-        </w:rPr>
-        <w:t>Alternatieven voor PWA’s</w:t>
-      </w:r>
-    </w:p>
-    <w:p>
-      <w:pPr>
-        <w:rPr>
-          <w:lang w:val="nl-BE"/>
-        </w:rPr>
-      </w:pPr>
-      <w:r>
-        <w:rPr>
-          <w:lang w:val="nl-BE"/>
-        </w:rPr>
-        <w:t xml:space="preserve">Document: </w:t>
-      </w:r>
-      <w:hyperlink r:id="rId10" w:history="1">
-        <w:r>
-          <w:rPr>
-            <w:rStyle w:val="Hyperlink"/>
-            <w:lang w:val="nl-BE"/>
-          </w:rPr>
-          <w:t>Literatuurstudie_alternati</w:t>
+          <w:t>Literatuurs</w:t>
         </w:r>
         <w:r>
           <w:rPr>
             <w:rStyle w:val="Hyperlink"/>
             <w:lang w:val="nl-BE"/>
           </w:rPr>
-          <w:t>e</w:t>
+          <w:t>t</w:t>
         </w:r>
         <w:r>
           <w:rPr>
             <w:rStyle w:val="Hyperlink"/>
             <w:lang w:val="nl-BE"/>
           </w:rPr>
-          <w:t>ven</w:t>
-        </w:r>
-        <w:r>
-          <w:rPr>
-            <w:rStyle w:val="Hyperlink"/>
-            <w:lang w:val="nl-BE"/>
-          </w:rPr>
-          <w:t>P</w:t>
-        </w:r>
-        <w:r>
-          <w:rPr>
-            <w:rStyle w:val="Hyperlink"/>
-            <w:lang w:val="nl-BE"/>
-          </w:rPr>
-          <w:t>WA</w:t>
+          <w:t>udie_watIsEenPWA</w:t>
         </w:r>
         <w:bookmarkStart w:id="0" w:name="_GoBack"/>
         <w:r>
@@ -243,16 +215,16 @@
     </w:p>
     <w:p>
       <w:pPr>
-        <w:pStyle w:val="Heading1"/>
-        <w:rPr>
-          <w:lang w:val="nl-BE"/>
-        </w:rPr>
-      </w:pPr>
-      <w:r>
-        <w:rPr>
-          <w:lang w:val="nl-BE"/>
-        </w:rPr>
-        <w:t>Ontsluiten van een PWA?</w:t>
+        <w:pStyle w:val="Kop1"/>
+        <w:rPr>
+          <w:lang w:val="nl-BE"/>
+        </w:rPr>
+      </w:pPr>
+      <w:r>
+        <w:rPr>
+          <w:lang w:val="nl-BE"/>
+        </w:rPr>
+        <w:t>Besturingssystemen en PWA’s</w:t>
       </w:r>
     </w:p>
     <w:p>
@@ -261,45 +233,85 @@
           <w:lang w:val="nl-BE"/>
         </w:rPr>
       </w:pPr>
+      <w:r>
+        <w:rPr>
+          <w:lang w:val="nl-BE"/>
+        </w:rPr>
+        <w:t xml:space="preserve">Document: </w:t>
+      </w:r>
+      <w:hyperlink r:id="rId7" w:history="1">
+        <w:r>
+          <w:rPr>
+            <w:rStyle w:val="Hyperlink"/>
+            <w:lang w:val="nl-BE"/>
+          </w:rPr>
+          <w:t>Literatuurstudie_functiesVoorHetWeb.docx</w:t>
+        </w:r>
+      </w:hyperlink>
     </w:p>
     <w:p>
       <w:pPr>
-        <w:pStyle w:val="Heading1"/>
-        <w:rPr>
-          <w:lang w:val="nl-BE"/>
-        </w:rPr>
-      </w:pPr>
-      <w:r>
-        <w:rPr>
-          <w:lang w:val="nl-BE"/>
-        </w:rPr>
-        <w:t>Tools voor het ontwikkelen van PWA</w:t>
+        <w:pStyle w:val="Kop1"/>
+        <w:rPr>
+          <w:lang w:val="nl-BE"/>
+        </w:rPr>
+      </w:pPr>
+      <w:r>
+        <w:rPr>
+          <w:lang w:val="nl-BE"/>
+        </w:rPr>
+        <w:t>Waarom een PWA</w:t>
       </w:r>
     </w:p>
     <w:p>
       <w:pPr>
         <w:rPr>
-          <w:lang w:val="nl-BE"/>
-        </w:rPr>
-      </w:pPr>
-      <w:r>
-        <w:rPr>
-          <w:lang w:val="nl-BE"/>
-        </w:rPr>
-        <w:t>Lighthouse</w:t>
-      </w:r>
+          <w:rStyle w:val="Hyperlink"/>
+          <w:lang w:val="nl-BE"/>
+        </w:rPr>
+      </w:pPr>
+      <w:r>
+        <w:rPr>
+          <w:lang w:val="nl-BE"/>
+        </w:rPr>
+        <w:t xml:space="preserve">Document: </w:t>
+      </w:r>
+      <w:hyperlink r:id="rId8" w:history="1">
+        <w:r>
+          <w:rPr>
+            <w:rStyle w:val="Hyperlink"/>
+            <w:lang w:val="nl-BE"/>
+          </w:rPr>
+          <w:t>Literatuurstudie_w</w:t>
+        </w:r>
+        <w:r>
+          <w:rPr>
+            <w:rStyle w:val="Hyperlink"/>
+            <w:lang w:val="nl-BE"/>
+          </w:rPr>
+          <w:t>a</w:t>
+        </w:r>
+        <w:r>
+          <w:rPr>
+            <w:rStyle w:val="Hyperlink"/>
+            <w:lang w:val="nl-BE"/>
+          </w:rPr>
+          <w:t>aromEenPWA.docx</w:t>
+        </w:r>
+      </w:hyperlink>
     </w:p>
     <w:p>
       <w:pPr>
-        <w:rPr>
-          <w:lang w:val="nl-BE"/>
-        </w:rPr>
-      </w:pPr>
-      <w:r>
-        <w:rPr>
-          <w:lang w:val="nl-BE"/>
-        </w:rPr>
-        <w:t>workbox</w:t>
+        <w:pStyle w:val="Kop1"/>
+        <w:rPr>
+          <w:lang w:val="nl-BE"/>
+        </w:rPr>
+      </w:pPr>
+      <w:r>
+        <w:rPr>
+          <w:lang w:val="nl-BE"/>
+        </w:rPr>
+        <w:t>Beperkingen van een PWA</w:t>
       </w:r>
     </w:p>
     <w:p>
@@ -308,13 +320,147 @@
           <w:lang w:val="nl-BE"/>
         </w:rPr>
       </w:pPr>
+      <w:r>
+        <w:rPr>
+          <w:lang w:val="nl-BE"/>
+        </w:rPr>
+        <w:t xml:space="preserve">Document: </w:t>
+      </w:r>
+      <w:hyperlink r:id="rId9" w:history="1">
+        <w:r>
+          <w:rPr>
+            <w:rStyle w:val="Hyperlink"/>
+            <w:lang w:val="nl-BE"/>
+          </w:rPr>
+          <w:t>Literatuurstudie_beperkingenVanEenPwa.docx</w:t>
+        </w:r>
+      </w:hyperlink>
     </w:p>
     <w:p>
       <w:pPr>
-        <w:rPr>
-          <w:lang w:val="nl-BE"/>
-        </w:rPr>
-      </w:pPr>
+        <w:pStyle w:val="Kop1"/>
+        <w:rPr>
+          <w:lang w:val="nl-BE"/>
+        </w:rPr>
+      </w:pPr>
+      <w:r>
+        <w:rPr>
+          <w:lang w:val="nl-BE"/>
+        </w:rPr>
+        <w:t xml:space="preserve">Tools voor het ontwikkelen </w:t>
+      </w:r>
+      <w:r>
+        <w:rPr>
+          <w:lang w:val="nl-BE"/>
+        </w:rPr>
+        <w:t xml:space="preserve">van een PWA </w:t>
+      </w:r>
+      <w:r>
+        <w:rPr>
+          <w:lang w:val="nl-BE"/>
+        </w:rPr>
+        <w:t>en alternatieven</w:t>
+      </w:r>
+    </w:p>
+    <w:p>
+      <w:pPr>
+        <w:rPr>
+          <w:lang w:val="nl-BE"/>
+        </w:rPr>
+      </w:pPr>
+      <w:r>
+        <w:rPr>
+          <w:lang w:val="nl-BE"/>
+        </w:rPr>
+        <w:t xml:space="preserve">Document: </w:t>
+      </w:r>
+      <w:hyperlink r:id="rId10" w:history="1">
+        <w:r>
+          <w:rPr>
+            <w:rStyle w:val="Hyperlink"/>
+            <w:lang w:val="nl-BE"/>
+          </w:rPr>
+          <w:t>Literatuurstudie_Alternatieven.docx</w:t>
+        </w:r>
+      </w:hyperlink>
+    </w:p>
+    <w:p>
+      <w:pPr>
+        <w:pStyle w:val="Kop1"/>
+        <w:rPr>
+          <w:lang w:val="nl-BE"/>
+        </w:rPr>
+      </w:pPr>
+      <w:r>
+        <w:rPr>
+          <w:lang w:val="nl-BE"/>
+        </w:rPr>
+        <w:t>Tools voor het ontwikkelen van een PWA</w:t>
+      </w:r>
+    </w:p>
+    <w:p>
+      <w:pPr>
+        <w:rPr>
+          <w:lang w:val="nl-BE"/>
+        </w:rPr>
+      </w:pPr>
+      <w:r>
+        <w:rPr>
+          <w:lang w:val="nl-BE"/>
+        </w:rPr>
+        <w:t xml:space="preserve">Document: </w:t>
+      </w:r>
+      <w:hyperlink r:id="rId11" w:history="1">
+        <w:r>
+          <w:rPr>
+            <w:rStyle w:val="Hyperlink"/>
+            <w:lang w:val="nl-BE"/>
+          </w:rPr>
+          <w:t>Literatuurstudie_Tools.docx</w:t>
+        </w:r>
+      </w:hyperlink>
+    </w:p>
+    <w:p>
+      <w:pPr>
+        <w:pStyle w:val="Kop1"/>
+        <w:rPr>
+          <w:lang w:val="nl-BE"/>
+        </w:rPr>
+      </w:pPr>
+      <w:r>
+        <w:rPr>
+          <w:lang w:val="nl-BE"/>
+        </w:rPr>
+        <w:t>Ontsluiten van een PWA?</w:t>
+      </w:r>
+    </w:p>
+    <w:p>
+      <w:pPr>
+        <w:rPr>
+          <w:lang w:val="nl-BE"/>
+        </w:rPr>
+      </w:pPr>
+      <w:r>
+        <w:rPr>
+          <w:lang w:val="nl-BE"/>
+        </w:rPr>
+        <w:t>Document</w:t>
+      </w:r>
+      <w:r>
+        <w:rPr>
+          <w:lang w:val="nl-BE"/>
+        </w:rPr>
+        <w:t xml:space="preserve">: </w:t>
+      </w:r>
+      <w:hyperlink r:id="rId12" w:history="1">
+        <w:r>
+          <w:rPr>
+            <w:rStyle w:val="Hyperlink"/>
+            <w:lang w:val="nl-BE"/>
+          </w:rPr>
+          <w:t>Literatuurstudie_ontsluitenPWA.docx</w:t>
+        </w:r>
+      </w:hyperlink>
     </w:p>
     <w:p>
       <w:pPr>
@@ -449,6 +595,493 @@
     </w:lvl>
   </w:abstractNum>
   <w:abstractNum w:abstractNumId="1" w15:restartNumberingAfterBreak="0">
+    <w:nsid w:val="521F393A"/>
+    <w:multiLevelType w:val="multilevel"/>
+    <w:tmpl w:val="3A3C6E22"/>
+    <w:lvl w:ilvl="0">
+      <w:start w:val="1"/>
+      <w:numFmt w:val="bullet"/>
+      <w:lvlText w:val=""/>
+      <w:lvlJc w:val="left"/>
+      <w:pPr>
+        <w:tabs>
+          <w:tab w:val="num" w:pos="720"/>
+        </w:tabs>
+        <w:ind w:left="720" w:hanging="360"/>
+      </w:pPr>
+      <w:rPr>
+        <w:rFonts w:ascii="Symbol" w:hAnsi="Symbol" w:hint="default"/>
+        <w:sz w:val="20"/>
+      </w:rPr>
+    </w:lvl>
+    <w:lvl w:ilvl="1" w:tentative="1">
+      <w:start w:val="1"/>
+      <w:numFmt w:val="bullet"/>
+      <w:lvlText w:val=""/>
+      <w:lvlJc w:val="left"/>
+      <w:pPr>
+        <w:tabs>
+          <w:tab w:val="num" w:pos="1440"/>
+        </w:tabs>
+        <w:ind w:left="1440" w:hanging="360"/>
+      </w:pPr>
+      <w:rPr>
+        <w:rFonts w:ascii="Symbol" w:hAnsi="Symbol" w:hint="default"/>
+        <w:sz w:val="20"/>
+      </w:rPr>
+    </w:lvl>
+    <w:lvl w:ilvl="2" w:tentative="1">
+      <w:start w:val="1"/>
+      <w:numFmt w:val="bullet"/>
+      <w:lvlText w:val=""/>
+      <w:lvlJc w:val="left"/>
+      <w:pPr>
+        <w:tabs>
+          <w:tab w:val="num" w:pos="2160"/>
+        </w:tabs>
+        <w:ind w:left="2160" w:hanging="360"/>
+      </w:pPr>
+      <w:rPr>
+        <w:rFonts w:ascii="Symbol" w:hAnsi="Symbol" w:hint="default"/>
+        <w:sz w:val="20"/>
+      </w:rPr>
+    </w:lvl>
+    <w:lvl w:ilvl="3" w:tentative="1">
+      <w:start w:val="1"/>
+      <w:numFmt w:val="bullet"/>
+      <w:lvlText w:val=""/>
+      <w:lvlJc w:val="left"/>
+      <w:pPr>
+        <w:tabs>
+          <w:tab w:val="num" w:pos="2880"/>
+        </w:tabs>
+        <w:ind w:left="2880" w:hanging="360"/>
+      </w:pPr>
+      <w:rPr>
+        <w:rFonts w:ascii="Symbol" w:hAnsi="Symbol" w:hint="default"/>
+        <w:sz w:val="20"/>
+      </w:rPr>
+    </w:lvl>
+    <w:lvl w:ilvl="4" w:tentative="1">
+      <w:start w:val="1"/>
+      <w:numFmt w:val="bullet"/>
+      <w:lvlText w:val=""/>
+      <w:lvlJc w:val="left"/>
+      <w:pPr>
+        <w:tabs>
+          <w:tab w:val="num" w:pos="3600"/>
+        </w:tabs>
+        <w:ind w:left="3600" w:hanging="360"/>
+      </w:pPr>
+      <w:rPr>
+        <w:rFonts w:ascii="Symbol" w:hAnsi="Symbol" w:hint="default"/>
+        <w:sz w:val="20"/>
+      </w:rPr>
+    </w:lvl>
+    <w:lvl w:ilvl="5" w:tentative="1">
+      <w:start w:val="1"/>
+      <w:numFmt w:val="bullet"/>
+      <w:lvlText w:val=""/>
+      <w:lvlJc w:val="left"/>
+      <w:pPr>
+        <w:tabs>
+          <w:tab w:val="num" w:pos="4320"/>
+        </w:tabs>
+        <w:ind w:left="4320" w:hanging="360"/>
+      </w:pPr>
+      <w:rPr>
+        <w:rFonts w:ascii="Symbol" w:hAnsi="Symbol" w:hint="default"/>
+        <w:sz w:val="20"/>
+      </w:rPr>
+    </w:lvl>
+    <w:lvl w:ilvl="6" w:tentative="1">
+      <w:start w:val="1"/>
+      <w:numFmt w:val="bullet"/>
+      <w:lvlText w:val=""/>
+      <w:lvlJc w:val="left"/>
+      <w:pPr>
+        <w:tabs>
+          <w:tab w:val="num" w:pos="5040"/>
+        </w:tabs>
+        <w:ind w:left="5040" w:hanging="360"/>
+      </w:pPr>
+      <w:rPr>
+        <w:rFonts w:ascii="Symbol" w:hAnsi="Symbol" w:hint="default"/>
+        <w:sz w:val="20"/>
+      </w:rPr>
+    </w:lvl>
+    <w:lvl w:ilvl="7" w:tentative="1">
+      <w:start w:val="1"/>
+      <w:numFmt w:val="bullet"/>
+      <w:lvlText w:val=""/>
+      <w:lvlJc w:val="left"/>
+      <w:pPr>
+        <w:tabs>
+          <w:tab w:val="num" w:pos="5760"/>
+        </w:tabs>
+        <w:ind w:left="5760" w:hanging="360"/>
+      </w:pPr>
+      <w:rPr>
+        <w:rFonts w:ascii="Symbol" w:hAnsi="Symbol" w:hint="default"/>
+        <w:sz w:val="20"/>
+      </w:rPr>
+    </w:lvl>
+    <w:lvl w:ilvl="8" w:tentative="1">
+      <w:start w:val="1"/>
+      <w:numFmt w:val="bullet"/>
+      <w:lvlText w:val=""/>
+      <w:lvlJc w:val="left"/>
+      <w:pPr>
+        <w:tabs>
+          <w:tab w:val="num" w:pos="6480"/>
+        </w:tabs>
+        <w:ind w:left="6480" w:hanging="360"/>
+      </w:pPr>
+      <w:rPr>
+        <w:rFonts w:ascii="Symbol" w:hAnsi="Symbol" w:hint="default"/>
+        <w:sz w:val="20"/>
+      </w:rPr>
+    </w:lvl>
+  </w:abstractNum>
+  <w:abstractNum w:abstractNumId="2" w15:restartNumberingAfterBreak="0">
+    <w:nsid w:val="59987204"/>
+    <w:multiLevelType w:val="hybridMultilevel"/>
+    <w:tmpl w:val="0B2AC3BE"/>
+    <w:lvl w:ilvl="0" w:tplc="33C43810">
+      <w:numFmt w:val="bullet"/>
+      <w:lvlText w:val="-"/>
+      <w:lvlJc w:val="left"/>
+      <w:pPr>
+        <w:ind w:left="720" w:hanging="360"/>
+      </w:pPr>
+      <w:rPr>
+        <w:rFonts w:ascii="Calibri" w:eastAsiaTheme="minorHAnsi" w:hAnsi="Calibri" w:cs="Calibri" w:hint="default"/>
+      </w:rPr>
+    </w:lvl>
+    <w:lvl w:ilvl="1" w:tplc="04090003" w:tentative="1">
+      <w:start w:val="1"/>
+      <w:numFmt w:val="bullet"/>
+      <w:lvlText w:val="o"/>
+      <w:lvlJc w:val="left"/>
+      <w:pPr>
+        <w:ind w:left="1440" w:hanging="360"/>
+      </w:pPr>
+      <w:rPr>
+        <w:rFonts w:ascii="Courier New" w:hAnsi="Courier New" w:cs="Courier New" w:hint="default"/>
+      </w:rPr>
+    </w:lvl>
+    <w:lvl w:ilvl="2" w:tplc="04090005" w:tentative="1">
+      <w:start w:val="1"/>
+      <w:numFmt w:val="bullet"/>
+      <w:lvlText w:val=""/>
+      <w:lvlJc w:val="left"/>
+      <w:pPr>
+        <w:ind w:left="2160" w:hanging="360"/>
+      </w:pPr>
+      <w:rPr>
+        <w:rFonts w:ascii="Wingdings" w:hAnsi="Wingdings" w:hint="default"/>
+      </w:rPr>
+    </w:lvl>
+    <w:lvl w:ilvl="3" w:tplc="04090001" w:tentative="1">
+      <w:start w:val="1"/>
+      <w:numFmt w:val="bullet"/>
+      <w:lvlText w:val=""/>
+      <w:lvlJc w:val="left"/>
+      <w:pPr>
+        <w:ind w:left="2880" w:hanging="360"/>
+      </w:pPr>
+      <w:rPr>
+        <w:rFonts w:ascii="Symbol" w:hAnsi="Symbol" w:hint="default"/>
+      </w:rPr>
+    </w:lvl>
+    <w:lvl w:ilvl="4" w:tplc="04090003" w:tentative="1">
+      <w:start w:val="1"/>
+      <w:numFmt w:val="bullet"/>
+      <w:lvlText w:val="o"/>
+      <w:lvlJc w:val="left"/>
+      <w:pPr>
+        <w:ind w:left="3600" w:hanging="360"/>
+      </w:pPr>
+      <w:rPr>
+        <w:rFonts w:ascii="Courier New" w:hAnsi="Courier New" w:cs="Courier New" w:hint="default"/>
+      </w:rPr>
+    </w:lvl>
+    <w:lvl w:ilvl="5" w:tplc="04090005" w:tentative="1">
+      <w:start w:val="1"/>
+      <w:numFmt w:val="bullet"/>
+      <w:lvlText w:val=""/>
+      <w:lvlJc w:val="left"/>
+      <w:pPr>
+        <w:ind w:left="4320" w:hanging="360"/>
+      </w:pPr>
+      <w:rPr>
+        <w:rFonts w:ascii="Wingdings" w:hAnsi="Wingdings" w:hint="default"/>
+      </w:rPr>
+    </w:lvl>
+    <w:lvl w:ilvl="6" w:tplc="04090001" w:tentative="1">
+      <w:start w:val="1"/>
+      <w:numFmt w:val="bullet"/>
+      <w:lvlText w:val=""/>
+      <w:lvlJc w:val="left"/>
+      <w:pPr>
+        <w:ind w:left="5040" w:hanging="360"/>
+      </w:pPr>
+      <w:rPr>
+        <w:rFonts w:ascii="Symbol" w:hAnsi="Symbol" w:hint="default"/>
+      </w:rPr>
+    </w:lvl>
+    <w:lvl w:ilvl="7" w:tplc="04090003" w:tentative="1">
+      <w:start w:val="1"/>
+      <w:numFmt w:val="bullet"/>
+      <w:lvlText w:val="o"/>
+      <w:lvlJc w:val="left"/>
+      <w:pPr>
+        <w:ind w:left="5760" w:hanging="360"/>
+      </w:pPr>
+      <w:rPr>
+        <w:rFonts w:ascii="Courier New" w:hAnsi="Courier New" w:cs="Courier New" w:hint="default"/>
+      </w:rPr>
+    </w:lvl>
+    <w:lvl w:ilvl="8" w:tplc="04090005" w:tentative="1">
+      <w:start w:val="1"/>
+      <w:numFmt w:val="bullet"/>
+      <w:lvlText w:val=""/>
+      <w:lvlJc w:val="left"/>
+      <w:pPr>
+        <w:ind w:left="6480" w:hanging="360"/>
+      </w:pPr>
+      <w:rPr>
+        <w:rFonts w:ascii="Wingdings" w:hAnsi="Wingdings" w:hint="default"/>
+      </w:rPr>
+    </w:lvl>
+  </w:abstractNum>
+  <w:abstractNum w:abstractNumId="3" w15:restartNumberingAfterBreak="0">
+    <w:nsid w:val="60B079F7"/>
+    <w:multiLevelType w:val="hybridMultilevel"/>
+    <w:tmpl w:val="A10CB802"/>
+    <w:lvl w:ilvl="0" w:tplc="C7861C32">
+      <w:numFmt w:val="bullet"/>
+      <w:lvlText w:val="-"/>
+      <w:lvlJc w:val="left"/>
+      <w:pPr>
+        <w:ind w:left="720" w:hanging="360"/>
+      </w:pPr>
+      <w:rPr>
+        <w:rFonts w:ascii="NimbusRomNo9L" w:eastAsia="Times New Roman" w:hAnsi="NimbusRomNo9L" w:cs="Times New Roman" w:hint="default"/>
+        <w:sz w:val="20"/>
+      </w:rPr>
+    </w:lvl>
+    <w:lvl w:ilvl="1" w:tplc="04090003" w:tentative="1">
+      <w:start w:val="1"/>
+      <w:numFmt w:val="bullet"/>
+      <w:lvlText w:val="o"/>
+      <w:lvlJc w:val="left"/>
+      <w:pPr>
+        <w:ind w:left="1440" w:hanging="360"/>
+      </w:pPr>
+      <w:rPr>
+        <w:rFonts w:ascii="Courier New" w:hAnsi="Courier New" w:cs="Courier New" w:hint="default"/>
+      </w:rPr>
+    </w:lvl>
+    <w:lvl w:ilvl="2" w:tplc="04090005" w:tentative="1">
+      <w:start w:val="1"/>
+      <w:numFmt w:val="bullet"/>
+      <w:lvlText w:val=""/>
+      <w:lvlJc w:val="left"/>
+      <w:pPr>
+        <w:ind w:left="2160" w:hanging="360"/>
+      </w:pPr>
+      <w:rPr>
+        <w:rFonts w:ascii="Wingdings" w:hAnsi="Wingdings" w:hint="default"/>
+      </w:rPr>
+    </w:lvl>
+    <w:lvl w:ilvl="3" w:tplc="04090001" w:tentative="1">
+      <w:start w:val="1"/>
+      <w:numFmt w:val="bullet"/>
+      <w:lvlText w:val=""/>
+      <w:lvlJc w:val="left"/>
+      <w:pPr>
+        <w:ind w:left="2880" w:hanging="360"/>
+      </w:pPr>
+      <w:rPr>
+        <w:rFonts w:ascii="Symbol" w:hAnsi="Symbol" w:hint="default"/>
+      </w:rPr>
+    </w:lvl>
+    <w:lvl w:ilvl="4" w:tplc="04090003" w:tentative="1">
+      <w:start w:val="1"/>
+      <w:numFmt w:val="bullet"/>
+      <w:lvlText w:val="o"/>
+      <w:lvlJc w:val="left"/>
+      <w:pPr>
+        <w:ind w:left="3600" w:hanging="360"/>
+      </w:pPr>
+      <w:rPr>
+        <w:rFonts w:ascii="Courier New" w:hAnsi="Courier New" w:cs="Courier New" w:hint="default"/>
+      </w:rPr>
+    </w:lvl>
+    <w:lvl w:ilvl="5" w:tplc="04090005" w:tentative="1">
+      <w:start w:val="1"/>
+      <w:numFmt w:val="bullet"/>
+      <w:lvlText w:val=""/>
+      <w:lvlJc w:val="left"/>
+      <w:pPr>
+        <w:ind w:left="4320" w:hanging="360"/>
+      </w:pPr>
+      <w:rPr>
+        <w:rFonts w:ascii="Wingdings" w:hAnsi="Wingdings" w:hint="default"/>
+      </w:rPr>
+    </w:lvl>
+    <w:lvl w:ilvl="6" w:tplc="04090001" w:tentative="1">
+      <w:start w:val="1"/>
+      <w:numFmt w:val="bullet"/>
+      <w:lvlText w:val=""/>
+      <w:lvlJc w:val="left"/>
+      <w:pPr>
+        <w:ind w:left="5040" w:hanging="360"/>
+      </w:pPr>
+      <w:rPr>
+        <w:rFonts w:ascii="Symbol" w:hAnsi="Symbol" w:hint="default"/>
+      </w:rPr>
+    </w:lvl>
+    <w:lvl w:ilvl="7" w:tplc="04090003" w:tentative="1">
+      <w:start w:val="1"/>
+      <w:numFmt w:val="bullet"/>
+      <w:lvlText w:val="o"/>
+      <w:lvlJc w:val="left"/>
+      <w:pPr>
+        <w:ind w:left="5760" w:hanging="360"/>
+      </w:pPr>
+      <w:rPr>
+        <w:rFonts w:ascii="Courier New" w:hAnsi="Courier New" w:cs="Courier New" w:hint="default"/>
+      </w:rPr>
+    </w:lvl>
+    <w:lvl w:ilvl="8" w:tplc="04090005" w:tentative="1">
+      <w:start w:val="1"/>
+      <w:numFmt w:val="bullet"/>
+      <w:lvlText w:val=""/>
+      <w:lvlJc w:val="left"/>
+      <w:pPr>
+        <w:ind w:left="6480" w:hanging="360"/>
+      </w:pPr>
+      <w:rPr>
+        <w:rFonts w:ascii="Wingdings" w:hAnsi="Wingdings" w:hint="default"/>
+      </w:rPr>
+    </w:lvl>
+  </w:abstractNum>
+  <w:abstractNum w:abstractNumId="4" w15:restartNumberingAfterBreak="0">
+    <w:nsid w:val="705D62B0"/>
+    <w:multiLevelType w:val="hybridMultilevel"/>
+    <w:tmpl w:val="00367C7C"/>
+    <w:lvl w:ilvl="0" w:tplc="C7861C32">
+      <w:numFmt w:val="bullet"/>
+      <w:lvlText w:val="-"/>
+      <w:lvlJc w:val="left"/>
+      <w:pPr>
+        <w:ind w:left="720" w:hanging="360"/>
+      </w:pPr>
+      <w:rPr>
+        <w:rFonts w:ascii="NimbusRomNo9L" w:eastAsia="Times New Roman" w:hAnsi="NimbusRomNo9L" w:cs="Times New Roman" w:hint="default"/>
+        <w:sz w:val="20"/>
+      </w:rPr>
+    </w:lvl>
+    <w:lvl w:ilvl="1" w:tplc="04090003" w:tentative="1">
+      <w:start w:val="1"/>
+      <w:numFmt w:val="bullet"/>
+      <w:lvlText w:val="o"/>
+      <w:lvlJc w:val="left"/>
+      <w:pPr>
+        <w:ind w:left="1440" w:hanging="360"/>
+      </w:pPr>
+      <w:rPr>
+        <w:rFonts w:ascii="Courier New" w:hAnsi="Courier New" w:cs="Courier New" w:hint="default"/>
+      </w:rPr>
+    </w:lvl>
+    <w:lvl w:ilvl="2" w:tplc="04090005" w:tentative="1">
+      <w:start w:val="1"/>
+      <w:numFmt w:val="bullet"/>
+      <w:lvlText w:val=""/>
+      <w:lvlJc w:val="left"/>
+      <w:pPr>
+        <w:ind w:left="2160" w:hanging="360"/>
+      </w:pPr>
+      <w:rPr>
+        <w:rFonts w:ascii="Wingdings" w:hAnsi="Wingdings" w:hint="default"/>
+      </w:rPr>
+    </w:lvl>
+    <w:lvl w:ilvl="3" w:tplc="04090001" w:tentative="1">
+      <w:start w:val="1"/>
+      <w:numFmt w:val="bullet"/>
+      <w:lvlText w:val=""/>
+      <w:lvlJc w:val="left"/>
+      <w:pPr>
+        <w:ind w:left="2880" w:hanging="360"/>
+      </w:pPr>
+      <w:rPr>
+        <w:rFonts w:ascii="Symbol" w:hAnsi="Symbol" w:hint="default"/>
+      </w:rPr>
+    </w:lvl>
+    <w:lvl w:ilvl="4" w:tplc="04090003" w:tentative="1">
+      <w:start w:val="1"/>
+      <w:numFmt w:val="bullet"/>
+      <w:lvlText w:val="o"/>
+      <w:lvlJc w:val="left"/>
+      <w:pPr>
+        <w:ind w:left="3600" w:hanging="360"/>
+      </w:pPr>
+      <w:rPr>
+        <w:rFonts w:ascii="Courier New" w:hAnsi="Courier New" w:cs="Courier New" w:hint="default"/>
+      </w:rPr>
+    </w:lvl>
+    <w:lvl w:ilvl="5" w:tplc="04090005" w:tentative="1">
+      <w:start w:val="1"/>
+      <w:numFmt w:val="bullet"/>
+      <w:lvlText w:val=""/>
+      <w:lvlJc w:val="left"/>
+      <w:pPr>
+        <w:ind w:left="4320" w:hanging="360"/>
+      </w:pPr>
+      <w:rPr>
+        <w:rFonts w:ascii="Wingdings" w:hAnsi="Wingdings" w:hint="default"/>
+      </w:rPr>
+    </w:lvl>
+    <w:lvl w:ilvl="6" w:tplc="04090001" w:tentative="1">
+      <w:start w:val="1"/>
+      <w:numFmt w:val="bullet"/>
+      <w:lvlText w:val=""/>
+      <w:lvlJc w:val="left"/>
+      <w:pPr>
+        <w:ind w:left="5040" w:hanging="360"/>
+      </w:pPr>
+      <w:rPr>
+        <w:rFonts w:ascii="Symbol" w:hAnsi="Symbol" w:hint="default"/>
+      </w:rPr>
+    </w:lvl>
+    <w:lvl w:ilvl="7" w:tplc="04090003" w:tentative="1">
+      <w:start w:val="1"/>
+      <w:numFmt w:val="bullet"/>
+      <w:lvlText w:val="o"/>
+      <w:lvlJc w:val="left"/>
+      <w:pPr>
+        <w:ind w:left="5760" w:hanging="360"/>
+      </w:pPr>
+      <w:rPr>
+        <w:rFonts w:ascii="Courier New" w:hAnsi="Courier New" w:cs="Courier New" w:hint="default"/>
+      </w:rPr>
+    </w:lvl>
+    <w:lvl w:ilvl="8" w:tplc="04090005" w:tentative="1">
+      <w:start w:val="1"/>
+      <w:numFmt w:val="bullet"/>
+      <w:lvlText w:val=""/>
+      <w:lvlJc w:val="left"/>
+      <w:pPr>
+        <w:ind w:left="6480" w:hanging="360"/>
+      </w:pPr>
+      <w:rPr>
+        <w:rFonts w:ascii="Wingdings" w:hAnsi="Wingdings" w:hint="default"/>
+      </w:rPr>
+    </w:lvl>
+  </w:abstractNum>
+  <w:abstractNum w:abstractNumId="5" w15:restartNumberingAfterBreak="0">
     <w:nsid w:val="71A8051F"/>
     <w:multiLevelType w:val="hybridMultilevel"/>
     <w:tmpl w:val="8A28BC9E"/>
@@ -538,10 +1171,22 @@
     </w:lvl>
   </w:abstractNum>
   <w:num w:numId="1">
-    <w:abstractNumId w:val="1"/>
+    <w:abstractNumId w:val="5"/>
   </w:num>
   <w:num w:numId="2">
     <w:abstractNumId w:val="0"/>
+  </w:num>
+  <w:num w:numId="3">
+    <w:abstractNumId w:val="2"/>
+  </w:num>
+  <w:num w:numId="4">
+    <w:abstractNumId w:val="4"/>
+  </w:num>
+  <w:num w:numId="5">
+    <w:abstractNumId w:val="1"/>
+  </w:num>
+  <w:num w:numId="6">
+    <w:abstractNumId w:val="3"/>
   </w:num>
 </w:numbering>
 </file>
@@ -563,7 +1208,7 @@
       </w:pPr>
     </w:pPrDefault>
   </w:docDefaults>
-  <w:latentStyles w:defLockedState="0" w:defUIPriority="99" w:defSemiHidden="0" w:defUnhideWhenUsed="0" w:defQFormat="0" w:count="376">
+  <w:latentStyles w:defLockedState="0" w:defUIPriority="99" w:defSemiHidden="0" w:defUnhideWhenUsed="0" w:defQFormat="0" w:count="377">
     <w:lsdException w:name="Normal" w:uiPriority="0" w:qFormat="1"/>
     <w:lsdException w:name="heading 1" w:uiPriority="9" w:qFormat="1"/>
     <w:lsdException w:name="heading 2" w:semiHidden="1" w:uiPriority="9" w:unhideWhenUsed="1" w:qFormat="1"/>
@@ -669,7 +1314,6 @@
     <w:lsdException w:name="HTML Sample" w:semiHidden="1" w:unhideWhenUsed="1"/>
     <w:lsdException w:name="HTML Typewriter" w:semiHidden="1" w:unhideWhenUsed="1"/>
     <w:lsdException w:name="HTML Variable" w:semiHidden="1" w:unhideWhenUsed="1"/>
-    <w:lsdException w:name="Normal Table" w:semiHidden="1" w:unhideWhenUsed="1"/>
     <w:lsdException w:name="annotation subject" w:semiHidden="1" w:unhideWhenUsed="1"/>
     <w:lsdException w:name="No List" w:semiHidden="1" w:unhideWhenUsed="1"/>
     <w:lsdException w:name="Outline List 1" w:semiHidden="1" w:unhideWhenUsed="1"/>
@@ -716,10 +1360,8 @@
     <w:lsdException w:name="Table Subtle 2" w:semiHidden="1" w:unhideWhenUsed="1"/>
     <w:lsdException w:name="Table Web 1" w:semiHidden="1" w:unhideWhenUsed="1"/>
     <w:lsdException w:name="Table Web 2" w:semiHidden="1" w:unhideWhenUsed="1"/>
-    <w:lsdException w:name="Table Web 3" w:semiHidden="1" w:unhideWhenUsed="1"/>
     <w:lsdException w:name="Balloon Text" w:semiHidden="1" w:unhideWhenUsed="1"/>
     <w:lsdException w:name="Table Grid" w:uiPriority="39"/>
-    <w:lsdException w:name="Table Theme" w:semiHidden="1" w:unhideWhenUsed="1"/>
     <w:lsdException w:name="Placeholder Text" w:semiHidden="1"/>
     <w:lsdException w:name="No Spacing" w:uiPriority="1" w:qFormat="1"/>
     <w:lsdException w:name="Light Shading" w:uiPriority="60"/>
@@ -940,17 +1582,18 @@
     <w:lsdException w:name="Hashtag" w:semiHidden="1" w:unhideWhenUsed="1"/>
     <w:lsdException w:name="Unresolved Mention" w:semiHidden="1" w:unhideWhenUsed="1"/>
     <w:lsdException w:name="Smart Link" w:semiHidden="1" w:unhideWhenUsed="1"/>
+    <w:lsdException w:name="Smart Link Error" w:semiHidden="1" w:unhideWhenUsed="1"/>
   </w:latentStyles>
-  <w:style w:type="paragraph" w:default="1" w:styleId="Normal">
+  <w:style w:type="paragraph" w:default="1" w:styleId="Standaard">
     <w:name w:val="Normal"/>
     <w:qFormat/>
     <w:rsid w:val="00850328"/>
   </w:style>
-  <w:style w:type="paragraph" w:styleId="Heading1">
+  <w:style w:type="paragraph" w:styleId="Kop1">
     <w:name w:val="heading 1"/>
-    <w:basedOn w:val="Normal"/>
-    <w:next w:val="Normal"/>
-    <w:link w:val="Heading1Char"/>
+    <w:basedOn w:val="Standaard"/>
+    <w:next w:val="Standaard"/>
+    <w:link w:val="Kop1Char"/>
     <w:uiPriority w:val="9"/>
     <w:qFormat/>
     <w:rsid w:val="00090C7D"/>
@@ -967,11 +1610,11 @@
       <w:szCs w:val="32"/>
     </w:rPr>
   </w:style>
-  <w:style w:type="paragraph" w:styleId="Heading2">
+  <w:style w:type="paragraph" w:styleId="Kop2">
     <w:name w:val="heading 2"/>
-    <w:basedOn w:val="Normal"/>
-    <w:next w:val="Normal"/>
-    <w:link w:val="Heading2Char"/>
+    <w:basedOn w:val="Standaard"/>
+    <w:next w:val="Standaard"/>
+    <w:link w:val="Kop2Char"/>
     <w:uiPriority w:val="9"/>
     <w:unhideWhenUsed/>
     <w:qFormat/>
@@ -989,13 +1632,13 @@
       <w:szCs w:val="26"/>
     </w:rPr>
   </w:style>
-  <w:style w:type="character" w:default="1" w:styleId="DefaultParagraphFont">
+  <w:style w:type="character" w:default="1" w:styleId="Standaardalinea-lettertype">
     <w:name w:val="Default Paragraph Font"/>
     <w:uiPriority w:val="1"/>
     <w:semiHidden/>
     <w:unhideWhenUsed/>
   </w:style>
-  <w:style w:type="table" w:default="1" w:styleId="TableNormal">
+  <w:style w:type="table" w:default="1" w:styleId="Standaardtabel">
     <w:name w:val="Normal Table"/>
     <w:uiPriority w:val="99"/>
     <w:semiHidden/>
@@ -1010,17 +1653,17 @@
       </w:tblCellMar>
     </w:tblPr>
   </w:style>
-  <w:style w:type="numbering" w:default="1" w:styleId="NoList">
+  <w:style w:type="numbering" w:default="1" w:styleId="Geenlijst">
     <w:name w:val="No List"/>
     <w:uiPriority w:val="99"/>
     <w:semiHidden/>
     <w:unhideWhenUsed/>
   </w:style>
-  <w:style w:type="paragraph" w:styleId="Title">
+  <w:style w:type="paragraph" w:styleId="Titel">
     <w:name w:val="Title"/>
-    <w:basedOn w:val="Normal"/>
-    <w:next w:val="Normal"/>
-    <w:link w:val="TitleChar"/>
+    <w:basedOn w:val="Standaard"/>
+    <w:next w:val="Standaard"/>
+    <w:link w:val="TitelChar"/>
     <w:uiPriority w:val="10"/>
     <w:qFormat/>
     <w:rsid w:val="00090C7D"/>
@@ -1036,10 +1679,10 @@
       <w:szCs w:val="56"/>
     </w:rPr>
   </w:style>
-  <w:style w:type="character" w:customStyle="1" w:styleId="TitleChar">
-    <w:name w:val="Title Char"/>
-    <w:basedOn w:val="DefaultParagraphFont"/>
-    <w:link w:val="Title"/>
+  <w:style w:type="character" w:customStyle="1" w:styleId="TitelChar">
+    <w:name w:val="Titel Char"/>
+    <w:basedOn w:val="Standaardalinea-lettertype"/>
+    <w:link w:val="Titel"/>
     <w:uiPriority w:val="10"/>
     <w:rsid w:val="00090C7D"/>
     <w:rPr>
@@ -1050,10 +1693,10 @@
       <w:szCs w:val="56"/>
     </w:rPr>
   </w:style>
-  <w:style w:type="character" w:customStyle="1" w:styleId="Heading1Char">
-    <w:name w:val="Heading 1 Char"/>
-    <w:basedOn w:val="DefaultParagraphFont"/>
-    <w:link w:val="Heading1"/>
+  <w:style w:type="character" w:customStyle="1" w:styleId="Kop1Char">
+    <w:name w:val="Kop 1 Char"/>
+    <w:basedOn w:val="Standaardalinea-lettertype"/>
+    <w:link w:val="Kop1"/>
     <w:uiPriority w:val="9"/>
     <w:rsid w:val="00090C7D"/>
     <w:rPr>
@@ -1063,9 +1706,9 @@
       <w:szCs w:val="32"/>
     </w:rPr>
   </w:style>
-  <w:style w:type="paragraph" w:styleId="ListParagraph">
+  <w:style w:type="paragraph" w:styleId="Lijstalinea">
     <w:name w:val="List Paragraph"/>
-    <w:basedOn w:val="Normal"/>
+    <w:basedOn w:val="Standaard"/>
     <w:uiPriority w:val="34"/>
     <w:qFormat/>
     <w:rsid w:val="00505440"/>
@@ -1074,9 +1717,9 @@
       <w:contextualSpacing/>
     </w:pPr>
   </w:style>
-  <w:style w:type="character" w:styleId="CommentReference">
+  <w:style w:type="character" w:styleId="Verwijzingopmerking">
     <w:name w:val="annotation reference"/>
-    <w:basedOn w:val="DefaultParagraphFont"/>
+    <w:basedOn w:val="Standaardalinea-lettertype"/>
     <w:uiPriority w:val="99"/>
     <w:semiHidden/>
     <w:unhideWhenUsed/>
@@ -1086,10 +1729,10 @@
       <w:szCs w:val="16"/>
     </w:rPr>
   </w:style>
-  <w:style w:type="paragraph" w:styleId="CommentText">
+  <w:style w:type="paragraph" w:styleId="Tekstopmerking">
     <w:name w:val="annotation text"/>
-    <w:basedOn w:val="Normal"/>
-    <w:link w:val="CommentTextChar"/>
+    <w:basedOn w:val="Standaard"/>
+    <w:link w:val="TekstopmerkingChar"/>
     <w:uiPriority w:val="99"/>
     <w:semiHidden/>
     <w:unhideWhenUsed/>
@@ -1102,10 +1745,10 @@
       <w:szCs w:val="20"/>
     </w:rPr>
   </w:style>
-  <w:style w:type="character" w:customStyle="1" w:styleId="CommentTextChar">
-    <w:name w:val="Comment Text Char"/>
-    <w:basedOn w:val="DefaultParagraphFont"/>
-    <w:link w:val="CommentText"/>
+  <w:style w:type="character" w:customStyle="1" w:styleId="TekstopmerkingChar">
+    <w:name w:val="Tekst opmerking Char"/>
+    <w:basedOn w:val="Standaardalinea-lettertype"/>
+    <w:link w:val="Tekstopmerking"/>
     <w:uiPriority w:val="99"/>
     <w:semiHidden/>
     <w:rsid w:val="00505440"/>
@@ -1114,11 +1757,11 @@
       <w:szCs w:val="20"/>
     </w:rPr>
   </w:style>
-  <w:style w:type="paragraph" w:styleId="CommentSubject">
+  <w:style w:type="paragraph" w:styleId="Onderwerpvanopmerking">
     <w:name w:val="annotation subject"/>
-    <w:basedOn w:val="CommentText"/>
-    <w:next w:val="CommentText"/>
-    <w:link w:val="CommentSubjectChar"/>
+    <w:basedOn w:val="Tekstopmerking"/>
+    <w:next w:val="Tekstopmerking"/>
+    <w:link w:val="OnderwerpvanopmerkingChar"/>
     <w:uiPriority w:val="99"/>
     <w:semiHidden/>
     <w:unhideWhenUsed/>
@@ -1128,10 +1771,10 @@
       <w:bCs/>
     </w:rPr>
   </w:style>
-  <w:style w:type="character" w:customStyle="1" w:styleId="CommentSubjectChar">
-    <w:name w:val="Comment Subject Char"/>
-    <w:basedOn w:val="CommentTextChar"/>
-    <w:link w:val="CommentSubject"/>
+  <w:style w:type="character" w:customStyle="1" w:styleId="OnderwerpvanopmerkingChar">
+    <w:name w:val="Onderwerp van opmerking Char"/>
+    <w:basedOn w:val="TekstopmerkingChar"/>
+    <w:link w:val="Onderwerpvanopmerking"/>
     <w:uiPriority w:val="99"/>
     <w:semiHidden/>
     <w:rsid w:val="00505440"/>
@@ -1142,10 +1785,10 @@
       <w:szCs w:val="20"/>
     </w:rPr>
   </w:style>
-  <w:style w:type="paragraph" w:styleId="BalloonText">
+  <w:style w:type="paragraph" w:styleId="Ballontekst">
     <w:name w:val="Balloon Text"/>
-    <w:basedOn w:val="Normal"/>
-    <w:link w:val="BalloonTextChar"/>
+    <w:basedOn w:val="Standaard"/>
+    <w:link w:val="BallontekstChar"/>
     <w:uiPriority w:val="99"/>
     <w:semiHidden/>
     <w:unhideWhenUsed/>
@@ -1159,10 +1802,10 @@
       <w:szCs w:val="18"/>
     </w:rPr>
   </w:style>
-  <w:style w:type="character" w:customStyle="1" w:styleId="BalloonTextChar">
-    <w:name w:val="Balloon Text Char"/>
-    <w:basedOn w:val="DefaultParagraphFont"/>
-    <w:link w:val="BalloonText"/>
+  <w:style w:type="character" w:customStyle="1" w:styleId="BallontekstChar">
+    <w:name w:val="Ballontekst Char"/>
+    <w:basedOn w:val="Standaardalinea-lettertype"/>
+    <w:link w:val="Ballontekst"/>
     <w:uiPriority w:val="99"/>
     <w:semiHidden/>
     <w:rsid w:val="00505440"/>
@@ -1174,7 +1817,7 @@
   </w:style>
   <w:style w:type="character" w:styleId="Hyperlink">
     <w:name w:val="Hyperlink"/>
-    <w:basedOn w:val="DefaultParagraphFont"/>
+    <w:basedOn w:val="Standaardalinea-lettertype"/>
     <w:uiPriority w:val="99"/>
     <w:unhideWhenUsed/>
     <w:rsid w:val="002C3336"/>
@@ -1183,9 +1826,9 @@
       <w:u w:val="single"/>
     </w:rPr>
   </w:style>
-  <w:style w:type="character" w:styleId="UnresolvedMention">
+  <w:style w:type="character" w:styleId="Onopgelostemelding">
     <w:name w:val="Unresolved Mention"/>
-    <w:basedOn w:val="DefaultParagraphFont"/>
+    <w:basedOn w:val="Standaardalinea-lettertype"/>
     <w:uiPriority w:val="99"/>
     <w:semiHidden/>
     <w:unhideWhenUsed/>
@@ -1195,9 +1838,9 @@
       <w:shd w:val="clear" w:color="auto" w:fill="E1DFDD"/>
     </w:rPr>
   </w:style>
-  <w:style w:type="table" w:styleId="TableGrid">
+  <w:style w:type="table" w:styleId="Tabelraster">
     <w:name w:val="Table Grid"/>
-    <w:basedOn w:val="TableNormal"/>
+    <w:basedOn w:val="Standaardtabel"/>
     <w:uiPriority w:val="39"/>
     <w:rsid w:val="00A25E80"/>
     <w:pPr>
@@ -1214,10 +1857,10 @@
       </w:tblBorders>
     </w:tblPr>
   </w:style>
-  <w:style w:type="character" w:customStyle="1" w:styleId="Heading2Char">
-    <w:name w:val="Heading 2 Char"/>
-    <w:basedOn w:val="DefaultParagraphFont"/>
-    <w:link w:val="Heading2"/>
+  <w:style w:type="character" w:customStyle="1" w:styleId="Kop2Char">
+    <w:name w:val="Kop 2 Char"/>
+    <w:basedOn w:val="Standaardalinea-lettertype"/>
+    <w:link w:val="Kop2"/>
     <w:uiPriority w:val="9"/>
     <w:rsid w:val="00B5502F"/>
     <w:rPr>
@@ -1227,9 +1870,9 @@
       <w:szCs w:val="26"/>
     </w:rPr>
   </w:style>
-  <w:style w:type="character" w:styleId="FollowedHyperlink">
+  <w:style w:type="character" w:styleId="GevolgdeHyperlink">
     <w:name w:val="FollowedHyperlink"/>
-    <w:basedOn w:val="DefaultParagraphFont"/>
+    <w:basedOn w:val="Standaardalinea-lettertype"/>
     <w:uiPriority w:val="99"/>
     <w:semiHidden/>
     <w:unhideWhenUsed/>
@@ -1237,6 +1880,32 @@
     <w:rPr>
       <w:color w:val="954F72" w:themeColor="followedHyperlink"/>
       <w:u w:val="single"/>
+    </w:rPr>
+  </w:style>
+  <w:style w:type="paragraph" w:styleId="Geenafstand">
+    <w:name w:val="No Spacing"/>
+    <w:uiPriority w:val="1"/>
+    <w:qFormat/>
+    <w:rsid w:val="004C3111"/>
+    <w:pPr>
+      <w:spacing w:after="0" w:line="240" w:lineRule="auto"/>
+    </w:pPr>
+  </w:style>
+  <w:style w:type="paragraph" w:styleId="Normaalweb">
+    <w:name w:val="Normal (Web)"/>
+    <w:basedOn w:val="Standaard"/>
+    <w:uiPriority w:val="99"/>
+    <w:semiHidden/>
+    <w:unhideWhenUsed/>
+    <w:rsid w:val="001B2617"/>
+    <w:pPr>
+      <w:spacing w:before="100" w:beforeAutospacing="1" w:after="100" w:afterAutospacing="1" w:line="240" w:lineRule="auto"/>
+    </w:pPr>
+    <w:rPr>
+      <w:rFonts w:ascii="Times New Roman" w:eastAsia="Times New Roman" w:hAnsi="Times New Roman" w:cs="Times New Roman"/>
+      <w:sz w:val="24"/>
+      <w:szCs w:val="24"/>
+      <w:lang/>
     </w:rPr>
   </w:style>
 </w:styles>
@@ -1542,7 +2211,7 @@
 </file>
 
 <file path=customXml/itemProps1.xml><?xml version="1.0" encoding="utf-8"?>
-<ds:datastoreItem xmlns:ds="http://schemas.openxmlformats.org/officeDocument/2006/customXml" ds:itemID="{156B194C-1EA2-4D4A-A05C-13F80FE02182}">
+<ds:datastoreItem xmlns:ds="http://schemas.openxmlformats.org/officeDocument/2006/customXml" ds:itemID="{648053C2-BCEA-47DA-9CEC-A5535CB7A238}">
   <ds:schemaRefs>
     <ds:schemaRef ds:uri="http://schemas.openxmlformats.org/officeDocument/2006/bibliography"/>
   </ds:schemaRefs>

</xml_diff>